<commit_message>
Updated to add results against spec
</commit_message>
<xml_diff>
--- a/Testing/Excel/Excel Testing sheets/TestReportTestPlan8.docx
+++ b/Testing/Excel/Excel Testing sheets/TestReportTestPlan8.docx
@@ -31,10 +31,18 @@
         </w:rPr>
       </w:pPr>
       <w:r>
-        <w:t xml:space="preserve">The test carried out on the </w:t>
-      </w:r>
-      <w:r>
-        <w:t xml:space="preserve">against the has the following results.  </w:t>
+        <w:t xml:space="preserve">The test carried out on </w:t>
+      </w:r>
+      <w:proofErr w:type="gramStart"/>
+      <w:r>
+        <w:t xml:space="preserve">the </w:t>
+      </w:r>
+      <w:r>
+        <w:t>against</w:t>
+      </w:r>
+      <w:proofErr w:type="gramEnd"/>
+      <w:r>
+        <w:t xml:space="preserve"> the has the following results.  </w:t>
       </w:r>
       <w:r>
         <w:rPr>
@@ -113,7 +121,145 @@
         <w:t>Actual</w:t>
       </w:r>
       <w:r>
-        <w:t xml:space="preserve"> 003 Cannot Save Quote. Wrong Error code and message. See screenshot Test Case 2</w:t>
+        <w:t xml:space="preserve"> 003 Cannot Save Quote. Wrong Error code and message. See screenshot Test Case 2”</w:t>
+      </w:r>
+    </w:p>
+    <w:p>
+      <w:r>
+        <w:t>“</w:t>
+      </w:r>
+      <w:r>
+        <w:rPr>
+          <w:b/>
+        </w:rPr>
+        <w:t>Expected</w:t>
+      </w:r>
+      <w:r>
+        <w:t xml:space="preserve"> 004 Invalid Date </w:t>
+      </w:r>
+      <w:r>
+        <w:rPr>
+          <w:b/>
+        </w:rPr>
+        <w:t>Actual</w:t>
+      </w:r>
+      <w:r>
+        <w:t xml:space="preserve"> Premium Calculated with an invalid date of 01/01/1950. See screenshot test case 7”</w:t>
+      </w:r>
+    </w:p>
+    <w:p>
+      <w:r>
+        <w:t>“</w:t>
+      </w:r>
+      <w:r>
+        <w:rPr>
+          <w:b/>
+        </w:rPr>
+        <w:t>Expected</w:t>
+      </w:r>
+      <w:r>
+        <w:t xml:space="preserve"> 008 Year Registered is not Valid should in the range 1960 to 2019                                                </w:t>
+      </w:r>
+      <w:r>
+        <w:rPr>
+          <w:b/>
+        </w:rPr>
+        <w:t>Actual</w:t>
+      </w:r>
+      <w:r>
+        <w:t xml:space="preserve"> 014 Year Registered is not Valid should in the range 1960 to 2019. Wrong error code but message is correct, see screenshot test case 10”</w:t>
+      </w:r>
+    </w:p>
+    <w:p>
+      <w:r>
+        <w:t>“</w:t>
+      </w:r>
+      <w:r>
+        <w:rPr>
+          <w:b/>
+        </w:rPr>
+        <w:t>Expected</w:t>
+      </w:r>
+      <w:r>
+        <w:t xml:space="preserve"> Annual Premium 1000, Monthly Premium 83.33 </w:t>
+      </w:r>
+      <w:r>
+        <w:rPr>
+          <w:b/>
+        </w:rPr>
+        <w:t xml:space="preserve">Actual </w:t>
+      </w:r>
+      <w:r>
+        <w:t>Annual Premium 1000, Monthly Premium 83.33. Monthly Premium missing the 10.00 added on to each payment. See screenshot test case 16”</w:t>
+      </w:r>
+    </w:p>
+    <w:p>
+      <w:r>
+        <w:t>“</w:t>
+      </w:r>
+      <w:r>
+        <w:rPr>
+          <w:b/>
+        </w:rPr>
+        <w:t>Expected</w:t>
+      </w:r>
+      <w:r>
+        <w:t xml:space="preserve"> Annual Premium 950, Monthly Premium 89.17 </w:t>
+      </w:r>
+      <w:r>
+        <w:rPr>
+          <w:b/>
+        </w:rPr>
+        <w:t>Actual</w:t>
+      </w:r>
+      <w:r>
+        <w:t xml:space="preserve"> Annual Premium: 950, Monthly Premium: 89.17 Monthly Premium missing the 10.00 added on to each payment.  See screenshot test case 17”</w:t>
+      </w:r>
+    </w:p>
+    <w:p>
+      <w:r>
+        <w:t>“</w:t>
+      </w:r>
+      <w:r>
+        <w:rPr>
+          <w:b/>
+        </w:rPr>
+        <w:t>Expected</w:t>
+      </w:r>
+      <w:r>
+        <w:t xml:space="preserve"> Annual Premium: 700, Monthly Premium: 76.66 </w:t>
+      </w:r>
+      <w:r>
+        <w:rPr>
+          <w:b/>
+        </w:rPr>
+        <w:t xml:space="preserve">Actual </w:t>
+      </w:r>
+      <w:r>
+        <w:t>Annual Premium: 700, Monthly Premium: 58.33.  Annual Premium calculated at 70% instead of 80%, Monthly Premium missing the 10.00 added on to each payment. See screenshot test case 18”</w:t>
+      </w:r>
+    </w:p>
+    <w:p>
+      <w:r>
+        <w:t>“</w:t>
+      </w:r>
+      <w:r>
+        <w:rPr>
+          <w:b/>
+        </w:rPr>
+        <w:t>Expected</w:t>
+      </w:r>
+      <w:r>
+        <w:t xml:space="preserve"> Annual Premium: 400, Monthly Premium: 43.33 </w:t>
+      </w:r>
+      <w:r>
+        <w:rPr>
+          <w:b/>
+        </w:rPr>
+        <w:t xml:space="preserve">Actual </w:t>
+      </w:r>
+      <w:r>
+        <w:t>Annual Premium: 350, Monthly Premium: 29.17.  Annual Premium calculated at 70% instead of 80%, Monthly Premium missing the 10.00 added on to each payment. See screenshot test case 19</w:t>
       </w:r>
       <w:r>
         <w:t>”</w:t>
@@ -130,7 +276,7 @@
         <w:t>Expected</w:t>
       </w:r>
       <w:r>
-        <w:t xml:space="preserve"> 004 Invalid Date </w:t>
+        <w:t xml:space="preserve"> Annual Premium: 380, Monthly Premium: 41.66 </w:t>
       </w:r>
       <w:r>
         <w:rPr>
@@ -139,7 +285,91 @@
         <w:t>Actual</w:t>
       </w:r>
       <w:r>
-        <w:t xml:space="preserve"> Premium Calculated with an invalid date of 01/01/1950. See screenshot test case 7</w:t>
+        <w:t xml:space="preserve"> Annual Premium: 332.50, Monthly Premium: 27.71.  Annual Premium calculated at 70% instead of 80%, Monthly Premium missing the 10.00 added on to each payment See screenshot test case 20”</w:t>
+      </w:r>
+    </w:p>
+    <w:p>
+      <w:r>
+        <w:t>“</w:t>
+      </w:r>
+      <w:r>
+        <w:rPr>
+          <w:b/>
+        </w:rPr>
+        <w:t xml:space="preserve">Expected </w:t>
+      </w:r>
+      <w:r>
+        <w:t xml:space="preserve">Annual Premium 1000, Monthly Premium 83.33 </w:t>
+      </w:r>
+      <w:r>
+        <w:rPr>
+          <w:b/>
+        </w:rPr>
+        <w:t>Actual</w:t>
+      </w:r>
+      <w:r>
+        <w:t xml:space="preserve"> Annual Premium 1000, Monthly Premium 83.33. Monthly Premium missing the 10.00 added on to each payment. See screenshot test case 21”</w:t>
+      </w:r>
+    </w:p>
+    <w:p>
+      <w:r>
+        <w:t>“</w:t>
+      </w:r>
+      <w:r>
+        <w:rPr>
+          <w:b/>
+        </w:rPr>
+        <w:t>Expected</w:t>
+      </w:r>
+      <w:r>
+        <w:t xml:space="preserve"> Annual Premium 1000, Monthly Premium 83.33 </w:t>
+      </w:r>
+      <w:r>
+        <w:rPr>
+          <w:b/>
+        </w:rPr>
+        <w:t>Actual</w:t>
+      </w:r>
+      <w:r>
+        <w:t xml:space="preserve"> Annual Premium 1000, Monthly Premium 83.33. Monthly Premium missing the 10.00 added on to each payment. See screenshot test case 22”</w:t>
+      </w:r>
+    </w:p>
+    <w:p>
+      <w:r>
+        <w:t>“</w:t>
+      </w:r>
+      <w:r>
+        <w:rPr>
+          <w:b/>
+        </w:rPr>
+        <w:t>Expected</w:t>
+      </w:r>
+      <w:r>
+        <w:t xml:space="preserve"> Annual Premium 700, Monthly Premium 68.33 Actual Annual Premium 700, Monthly Premium 58.33. Monthly Premium missing the 10.00 added on to each payment. See screenshot test case 23”</w:t>
+      </w:r>
+    </w:p>
+    <w:p>
+      <w:r>
+        <w:lastRenderedPageBreak/>
+        <w:t>“</w:t>
+      </w:r>
+      <w:r>
+        <w:rPr>
+          <w:b/>
+        </w:rPr>
+        <w:t>Expected</w:t>
+      </w:r>
+      <w:r>
+        <w:t xml:space="preserve"> Annual Premium 600, Monthly Premium 60.00 </w:t>
+      </w:r>
+      <w:r>
+        <w:rPr>
+          <w:b/>
+        </w:rPr>
+        <w:t xml:space="preserve">Actual </w:t>
+      </w:r>
+      <w:r>
+        <w:t>Annual Premium 600, Monthly Premium 50.00. Monthly Premium missing the 10.00 added on to each payment. See screenshot test case 24</w:t>
       </w:r>
       <w:r>
         <w:t>”</w:t>
@@ -156,7 +386,7 @@
         <w:t>Expected</w:t>
       </w:r>
       <w:r>
-        <w:t xml:space="preserve"> 008 Year Registered is not Valid should in the range 1960 to 2019                                                </w:t>
+        <w:t xml:space="preserve"> Annual Premium 500, Monthly Premium 51.67 </w:t>
       </w:r>
       <w:r>
         <w:rPr>
@@ -165,7 +395,7 @@
         <w:t>Actual</w:t>
       </w:r>
       <w:r>
-        <w:t xml:space="preserve"> 014 Year Registered is not Valid should in the range 1960 to 2019. Wrong error code but message is correct, see screenshot test case 10</w:t>
+        <w:t xml:space="preserve"> Annual Premium 500, Monthly Premium 41.67. Monthly Premium missing the 10.00 added on to each payment. See screenshot test case 25</w:t>
       </w:r>
       <w:r>
         <w:t>”</w:t>
@@ -179,19 +409,133 @@
         <w:rPr>
           <w:b/>
         </w:rPr>
+        <w:t xml:space="preserve">Expected </w:t>
+      </w:r>
+      <w:r>
+        <w:t xml:space="preserve">Annual Premium 400, Monthly Premium 43.33 </w:t>
+      </w:r>
+      <w:r>
+        <w:rPr>
+          <w:b/>
+        </w:rPr>
+        <w:t>Actual</w:t>
+      </w:r>
+      <w:r>
+        <w:t xml:space="preserve"> Annual Premium 400, Monthly Premium 33.33. Monthly Premium missing the 10.00 added on to each payment. See screenshot test case 26</w:t>
+      </w:r>
+      <w:r>
+        <w:t>”</w:t>
+      </w:r>
+    </w:p>
+    <w:p>
+      <w:r>
+        <w:t>“</w:t>
+      </w:r>
+      <w:r>
+        <w:rPr>
+          <w:b/>
+        </w:rPr>
+        <w:t xml:space="preserve">Expected </w:t>
+      </w:r>
+      <w:r>
+        <w:t xml:space="preserve">Annual Premium: 190, Monthly Premium: 25.83 </w:t>
+      </w:r>
+      <w:r>
+        <w:rPr>
+          <w:b/>
+        </w:rPr>
+        <w:t>Actual</w:t>
+      </w:r>
+      <w:r>
+        <w:t xml:space="preserve"> Estimate Returned, Annual Premium 200, </w:t>
+      </w:r>
+      <w:proofErr w:type="gramStart"/>
+      <w:r>
+        <w:t>Monthly</w:t>
+      </w:r>
+      <w:proofErr w:type="gramEnd"/>
+      <w:r>
+        <w:t xml:space="preserve"> Premium: 16.67 Monthly Premium missing the 10.00 added on to each payment. No</w:t>
+      </w:r>
+      <w:r>
+        <w:t xml:space="preserve"> mileage discount for 500 miles</w:t>
+      </w:r>
+      <w:r>
+        <w:t>. See screenshot test case 27</w:t>
+      </w:r>
+      <w:r>
+        <w:t>”</w:t>
+      </w:r>
+    </w:p>
+    <w:p>
+      <w:r>
+        <w:t>“</w:t>
+      </w:r>
+      <w:r>
+        <w:rPr>
+          <w:b/>
+        </w:rPr>
+        <w:t xml:space="preserve">Expected </w:t>
+      </w:r>
+      <w:r>
+        <w:t xml:space="preserve">Annual Premium: 190, Monthly Premium: 25.83 </w:t>
+      </w:r>
+      <w:r>
+        <w:rPr>
+          <w:b/>
+        </w:rPr>
+        <w:t>Actual</w:t>
+      </w:r>
+      <w:r>
+        <w:t xml:space="preserve"> Estimate </w:t>
+      </w:r>
+      <w:r>
+        <w:t xml:space="preserve">Returned, Annual Premium 200, </w:t>
+      </w:r>
+      <w:proofErr w:type="gramStart"/>
+      <w:r>
+        <w:t>M</w:t>
+      </w:r>
+      <w:r>
+        <w:t>onthly</w:t>
+      </w:r>
+      <w:proofErr w:type="gramEnd"/>
+      <w:r>
+        <w:t xml:space="preserve"> Premium: 16.67 Monthly Premium missing the 10.00 added on to each payment. See screenshot test case 28</w:t>
+      </w:r>
+      <w:r>
+        <w:t>”</w:t>
+      </w:r>
+    </w:p>
+    <w:p>
+      <w:r>
+        <w:t>“</w:t>
+      </w:r>
+      <w:r>
+        <w:rPr>
+          <w:b/>
+        </w:rPr>
         <w:t>Expected</w:t>
       </w:r>
       <w:r>
-        <w:t xml:space="preserve"> Annual Premium 1000, Monthly Premium 83.33 </w:t>
-      </w:r>
-      <w:r>
-        <w:rPr>
-          <w:b/>
-        </w:rPr>
-        <w:t xml:space="preserve">Actual </w:t>
-      </w:r>
-      <w:r>
-        <w:t>Annual Premium 1000, Monthly Premium 83.33. Monthly Premium missing the 10.00 added on to each payment. See screenshot test case 16</w:t>
+        <w:t xml:space="preserve"> A quote containing all fields correctly for Joe </w:t>
+      </w:r>
+      <w:proofErr w:type="spellStart"/>
+      <w:r>
+        <w:t>Bloggs</w:t>
+      </w:r>
+      <w:proofErr w:type="spellEnd"/>
+      <w:r>
+        <w:t xml:space="preserve"> and Test Data 1 should be printed </w:t>
+      </w:r>
+      <w:r>
+        <w:rPr>
+          <w:b/>
+        </w:rPr>
+        <w:t>Actual</w:t>
+      </w:r>
+      <w:r>
+        <w:t xml:space="preserve"> Print Out successful but Year first registered field contains registration number. See print out 7</w:t>
       </w:r>
       <w:r>
         <w:t>”</w:t>
@@ -208,7 +552,7 @@
         <w:t>Expected</w:t>
       </w:r>
       <w:r>
-        <w:t xml:space="preserve"> Annual Premium 950, Monthly Premium 89.17 </w:t>
+        <w:t xml:space="preserve"> A preview of the quote to be printed of the specified user is shown </w:t>
       </w:r>
       <w:r>
         <w:rPr>
@@ -217,7 +561,7 @@
         <w:t>Actual</w:t>
       </w:r>
       <w:r>
-        <w:t xml:space="preserve"> Annual Premium: 950, Monthly Premium: 89.17 Monthly Premium missing the 10.00 added on to each payment.  See screenshot test case 17</w:t>
+        <w:t xml:space="preserve"> Preview successful but Year first registered field contains registration number and registration number contains telephone number. See screenshot test case 30</w:t>
       </w:r>
       <w:r>
         <w:t>”</w:t>
@@ -234,368 +578,77 @@
         <w:t>Expected</w:t>
       </w:r>
       <w:r>
-        <w:t xml:space="preserve"> Annual Premium: 700, Monthly Premium: 76.66 </w:t>
-      </w:r>
-      <w:r>
-        <w:rPr>
-          <w:b/>
-        </w:rPr>
-        <w:t xml:space="preserve">Actual </w:t>
-      </w:r>
-      <w:r>
-        <w:t>Annual Premium: 700, Monthly Premium: 58.33.  Annual Premium calculated at 70% instead of 80%, Monthly Premium missing the 10.00 added on to each payment. See screenshot test case 18</w:t>
+        <w:t xml:space="preserve"> A window for opening files appears</w:t>
+      </w:r>
+      <w:r>
+        <w:t xml:space="preserve">. </w:t>
+      </w:r>
+      <w:r>
+        <w:rPr>
+          <w:b/>
+        </w:rPr>
+        <w:t>Actual</w:t>
+      </w:r>
+      <w:r>
+        <w:t xml:space="preserve"> </w:t>
+      </w:r>
+      <w:r>
+        <w:t>A message saying file open appears</w:t>
       </w:r>
       <w:r>
         <w:t>”</w:t>
       </w:r>
     </w:p>
     <w:p>
-      <w:r>
-        <w:t>“</w:t>
-      </w:r>
-      <w:r>
-        <w:rPr>
-          <w:b/>
-        </w:rPr>
-        <w:t>Expected</w:t>
-      </w:r>
-      <w:r>
-        <w:t xml:space="preserve"> Annual Premium: 400, Monthly Premium: 43.33 </w:t>
-      </w:r>
-      <w:r>
-        <w:rPr>
-          <w:b/>
-        </w:rPr>
-        <w:t xml:space="preserve">Actual </w:t>
-      </w:r>
-      <w:r>
-        <w:t>Annual Premium: 350, Monthly Premium: 29.17.  Annual Premium calculated at 70% instead of 80%, Monthly Premium missing the 10.00 added on to each payment. See screenshot test case 19</w:t>
-      </w:r>
-      <w:r>
-        <w:t>”</w:t>
-      </w:r>
-    </w:p>
-    <w:p>
-      <w:r>
-        <w:t>“</w:t>
-      </w:r>
-      <w:r>
-        <w:rPr>
-          <w:b/>
-        </w:rPr>
-        <w:t>Expected</w:t>
-      </w:r>
-      <w:r>
-        <w:t xml:space="preserve"> Annual Premium: 380, Monthly Premium: 41.66 </w:t>
-      </w:r>
-      <w:r>
-        <w:rPr>
-          <w:b/>
-        </w:rPr>
-        <w:t>Actual</w:t>
-      </w:r>
-      <w:r>
-        <w:t xml:space="preserve"> Annual Premium: 332.50, Monthly Premium: 27.71.  Annual Premium calculated at 70% instead of 80%, Monthly Premium missing the 10.00 added on to each payment See screenshot test case 20</w:t>
-      </w:r>
-      <w:r>
-        <w:t>”</w:t>
-      </w:r>
-    </w:p>
-    <w:p>
-      <w:r>
-        <w:t>“</w:t>
-      </w:r>
-      <w:r>
-        <w:rPr>
-          <w:b/>
-        </w:rPr>
-        <w:t xml:space="preserve">Expected </w:t>
-      </w:r>
-      <w:r>
-        <w:t xml:space="preserve">Annual Premium 1000, Monthly Premium 83.33 </w:t>
-      </w:r>
-      <w:r>
-        <w:rPr>
-          <w:b/>
-        </w:rPr>
-        <w:t>Actual</w:t>
-      </w:r>
-      <w:r>
-        <w:t xml:space="preserve"> Annual Premium 1000, Monthly Premium 83.33. Monthly Premium missing the 10.00 added on to each payment. See screenshot test case 21</w:t>
-      </w:r>
-      <w:r>
-        <w:t>”</w:t>
-      </w:r>
-    </w:p>
-    <w:p>
-      <w:r>
-        <w:t>“</w:t>
-      </w:r>
-      <w:r>
-        <w:rPr>
-          <w:b/>
-        </w:rPr>
-        <w:t>Expected</w:t>
-      </w:r>
-      <w:r>
-        <w:t xml:space="preserve"> Annual Premium 1000, Monthly Premium 83.33 </w:t>
-      </w:r>
-      <w:r>
-        <w:rPr>
-          <w:b/>
-        </w:rPr>
-        <w:t>Actual</w:t>
-      </w:r>
-      <w:r>
-        <w:t xml:space="preserve"> Annual Premium 1000, Monthly Premium 83.33. Monthly Premium missing the 10.00 added on to each payment. See screenshot test case 22</w:t>
-      </w:r>
-      <w:r>
-        <w:t>”</w:t>
-      </w:r>
-    </w:p>
-    <w:p>
-      <w:r>
-        <w:t>“</w:t>
-      </w:r>
-      <w:r>
-        <w:rPr>
-          <w:b/>
-        </w:rPr>
-        <w:t>Expected</w:t>
-      </w:r>
-      <w:r>
-        <w:t xml:space="preserve"> Annual Premium 700, Monthly Premium 68.33 Actual Annual Premium 700, Monthly Premium 58.33. Monthly Premium missing the 10.00 added on to each payment. See screenshot test case 23</w:t>
-      </w:r>
-      <w:r>
-        <w:t>”</w:t>
-      </w:r>
-    </w:p>
-    <w:p>
-      <w:r>
-        <w:lastRenderedPageBreak/>
-        <w:t>“</w:t>
-      </w:r>
-      <w:r>
-        <w:rPr>
-          <w:b/>
-        </w:rPr>
-        <w:t>Expected</w:t>
-      </w:r>
-      <w:r>
-        <w:t xml:space="preserve"> Annual Premium 600, Monthly Premium 60.00 </w:t>
-      </w:r>
-      <w:r>
-        <w:rPr>
-          <w:b/>
-        </w:rPr>
-        <w:t xml:space="preserve">Actual </w:t>
-      </w:r>
-      <w:r>
-        <w:t>Annual Premium 600, Monthly Premium 50.00. Monthly Premium missing the 10.00 added on to each payment. See screenshot test case 24</w:t>
-      </w:r>
-      <w:r>
-        <w:t>”</w:t>
-      </w:r>
-    </w:p>
-    <w:p>
-      <w:r>
-        <w:t>“</w:t>
-      </w:r>
-      <w:r>
-        <w:rPr>
-          <w:b/>
-        </w:rPr>
-        <w:t>Expected</w:t>
-      </w:r>
-      <w:r>
-        <w:t xml:space="preserve"> Annual Premium 500, Monthly Premium 51.67 </w:t>
-      </w:r>
-      <w:r>
-        <w:rPr>
-          <w:b/>
-        </w:rPr>
-        <w:t>Actual</w:t>
-      </w:r>
-      <w:r>
-        <w:t xml:space="preserve"> Annual Premium 500, Monthly Premium 41.67. Monthly Premium missing the 10.00 added on to each payment. See screenshot test case 25</w:t>
-      </w:r>
-      <w:r>
-        <w:t>”</w:t>
-      </w:r>
-    </w:p>
-    <w:p>
-      <w:r>
-        <w:t>“</w:t>
-      </w:r>
-      <w:r>
-        <w:rPr>
-          <w:b/>
-        </w:rPr>
-        <w:t xml:space="preserve">Expected </w:t>
-      </w:r>
-      <w:r>
-        <w:t xml:space="preserve">Annual Premium 400, Monthly Premium 43.33 </w:t>
-      </w:r>
-      <w:r>
-        <w:rPr>
-          <w:b/>
-        </w:rPr>
-        <w:t>Actual</w:t>
-      </w:r>
-      <w:r>
-        <w:t xml:space="preserve"> Annual Premium 400, Monthly Premium 33.33. Monthly Premium missing the 10.00 added on to each payment. See screenshot test case 26</w:t>
-      </w:r>
-      <w:r>
-        <w:t>”</w:t>
-      </w:r>
-    </w:p>
-    <w:p>
-      <w:r>
-        <w:t>“</w:t>
-      </w:r>
-      <w:r>
-        <w:rPr>
-          <w:b/>
-        </w:rPr>
-        <w:t xml:space="preserve">Expected </w:t>
-      </w:r>
-      <w:r>
-        <w:t xml:space="preserve">Annual Premium: 190, Monthly Premium: 25.83 </w:t>
-      </w:r>
-      <w:r>
-        <w:rPr>
-          <w:b/>
-        </w:rPr>
-        <w:t>Actual</w:t>
-      </w:r>
-      <w:r>
-        <w:t xml:space="preserve"> Estimate Returned, Annual Premium 200, Monthly Premium: 16.67 Monthly Premium missing the 10.00 added on to each payment. No</w:t>
-      </w:r>
-      <w:r>
-        <w:t xml:space="preserve"> mileage discount for 500 miles</w:t>
-      </w:r>
-      <w:r>
-        <w:t>. See screenshot test case 27</w:t>
-      </w:r>
-      <w:r>
-        <w:t>”</w:t>
-      </w:r>
-    </w:p>
-    <w:p>
-      <w:r>
-        <w:t>“</w:t>
-      </w:r>
-      <w:r>
-        <w:rPr>
-          <w:b/>
-        </w:rPr>
-        <w:t xml:space="preserve">Expected </w:t>
-      </w:r>
-      <w:r>
-        <w:t xml:space="preserve">Annual Premium: 190, Monthly Premium: 25.83 </w:t>
-      </w:r>
-      <w:r>
-        <w:rPr>
-          <w:b/>
-        </w:rPr>
-        <w:t>Actual</w:t>
-      </w:r>
-      <w:r>
-        <w:t xml:space="preserve"> Estimate </w:t>
-      </w:r>
-      <w:r>
-        <w:t>Returned, Annual Premium 200, M</w:t>
-      </w:r>
-      <w:r>
-        <w:t>onthly Premium: 16.67 Monthly Premium missing the 10.00 added on to each payment. See screenshot test case 28</w:t>
-      </w:r>
-      <w:r>
-        <w:t>”</w:t>
-      </w:r>
-    </w:p>
-    <w:p>
-      <w:r>
-        <w:t>“</w:t>
-      </w:r>
-      <w:r>
-        <w:rPr>
-          <w:b/>
-        </w:rPr>
-        <w:t>Expected</w:t>
-      </w:r>
-      <w:r>
-        <w:t xml:space="preserve"> A quote containing all fields correctly for Joe Bloggs and Test Data 1 should be printed </w:t>
-      </w:r>
-      <w:r>
-        <w:rPr>
-          <w:b/>
-        </w:rPr>
-        <w:t>Actual</w:t>
-      </w:r>
-      <w:r>
-        <w:t xml:space="preserve"> Print Out successful but Year first registered field contains registration number. See print out 7</w:t>
-      </w:r>
-      <w:r>
-        <w:t>”</w:t>
-      </w:r>
-    </w:p>
-    <w:p>
-      <w:r>
-        <w:t>“</w:t>
-      </w:r>
-      <w:r>
-        <w:rPr>
-          <w:b/>
-        </w:rPr>
-        <w:t>Expected</w:t>
-      </w:r>
-      <w:r>
-        <w:t xml:space="preserve"> A preview of the quote to be printed of the specified user is shown </w:t>
-      </w:r>
-      <w:r>
-        <w:rPr>
-          <w:b/>
-        </w:rPr>
-        <w:t>Actual</w:t>
-      </w:r>
-      <w:r>
-        <w:t xml:space="preserve"> Preview successful but Year first registered field contains registration number and registration number contains telephone number. See screenshot test case 30</w:t>
-      </w:r>
-      <w:r>
-        <w:t>”</w:t>
-      </w:r>
-    </w:p>
-    <w:p>
-      <w:r>
-        <w:t>“</w:t>
-      </w:r>
-      <w:r>
-        <w:rPr>
-          <w:b/>
-        </w:rPr>
-        <w:t>Expected</w:t>
-      </w:r>
-      <w:r>
-        <w:t xml:space="preserve"> A window for opening files appears</w:t>
-      </w:r>
-      <w:r>
-        <w:t xml:space="preserve">. </w:t>
-      </w:r>
-      <w:r>
-        <w:rPr>
-          <w:b/>
-        </w:rPr>
-        <w:t>Actual</w:t>
-      </w:r>
-      <w:r>
+      <w:pPr>
+        <w:rPr>
+          <w:b/>
+          <w:sz w:val="24"/>
+          <w:szCs w:val="24"/>
+          <w:u w:val="single"/>
+          <w:lang w:val="en-GB"/>
+        </w:rPr>
+      </w:pPr>
+      <w:r>
+        <w:rPr>
+          <w:b/>
+          <w:sz w:val="24"/>
+          <w:szCs w:val="24"/>
+          <w:u w:val="single"/>
+          <w:lang w:val="en-GB"/>
+        </w:rPr>
+        <w:t xml:space="preserve">Proposals for Rectifying </w:t>
+      </w:r>
+      <w:r>
+        <w:rPr>
+          <w:b/>
+          <w:sz w:val="24"/>
+          <w:szCs w:val="24"/>
+          <w:u w:val="single"/>
+          <w:lang w:val="en-GB"/>
+        </w:rPr>
+        <w:t xml:space="preserve">Test </w:t>
+      </w:r>
+      <w:r>
+        <w:rPr>
+          <w:b/>
+          <w:sz w:val="24"/>
+          <w:szCs w:val="24"/>
+          <w:u w:val="single"/>
+          <w:lang w:val="en-GB"/>
+        </w:rPr>
+        <w:t>Errors</w:t>
+      </w:r>
+      <w:r>
+        <w:rPr>
+          <w:b/>
+          <w:sz w:val="24"/>
+          <w:szCs w:val="24"/>
+          <w:u w:val="single"/>
+          <w:lang w:val="en-GB"/>
+        </w:rPr>
         <w:t xml:space="preserve"> </w:t>
       </w:r>
-      <w:r>
-        <w:t>A message saying file open appears</w:t>
-      </w:r>
-      <w:r>
-        <w:t>”</w:t>
-      </w:r>
     </w:p>
     <w:p>
       <w:pPr>
@@ -603,52 +656,55 @@
           <w:b/>
           <w:sz w:val="24"/>
           <w:szCs w:val="24"/>
-          <w:u w:val="single"/>
           <w:lang w:val="en-GB"/>
         </w:rPr>
       </w:pPr>
       <w:r>
         <w:rPr>
           <w:b/>
-          <w:sz w:val="24"/>
-          <w:szCs w:val="24"/>
-          <w:u w:val="single"/>
-          <w:lang w:val="en-GB"/>
-        </w:rPr>
-        <w:t xml:space="preserve">Proposals for Rectifying </w:t>
-      </w:r>
-      <w:r>
-        <w:rPr>
-          <w:b/>
-          <w:sz w:val="24"/>
-          <w:szCs w:val="24"/>
-          <w:u w:val="single"/>
-          <w:lang w:val="en-GB"/>
-        </w:rPr>
-        <w:t xml:space="preserve">Test </w:t>
-      </w:r>
-      <w:r>
-        <w:rPr>
-          <w:b/>
-          <w:sz w:val="24"/>
-          <w:szCs w:val="24"/>
-          <w:u w:val="single"/>
-          <w:lang w:val="en-GB"/>
-        </w:rPr>
-        <w:t>Errors</w:t>
-      </w:r>
-      <w:r>
-        <w:rPr>
-          <w:b/>
-          <w:sz w:val="24"/>
-          <w:szCs w:val="24"/>
-          <w:u w:val="single"/>
+        </w:rPr>
+        <w:t>High Priority</w:t>
+      </w:r>
+      <w:r>
+        <w:rPr>
+          <w:b/>
+          <w:sz w:val="24"/>
+          <w:szCs w:val="24"/>
           <w:lang w:val="en-GB"/>
         </w:rPr>
         <w:t xml:space="preserve"> </w:t>
       </w:r>
     </w:p>
     <w:p>
+      <w:r>
+        <w:t>Error 004 Invalid Date but Premium Calculated with an invalid date of 01/01/1950</w:t>
+      </w:r>
+    </w:p>
+    <w:p>
+      <w:r>
+        <w:t>10.00 added to Monthly Premium in the specification missing in all calculations</w:t>
+      </w:r>
+    </w:p>
+    <w:p>
+      <w:r>
+        <w:t>Class</w:t>
+      </w:r>
+      <w:r>
+        <w:t xml:space="preserve"> E u</w:t>
+      </w:r>
+      <w:r>
+        <w:t>nder 25 Premium Calculate at 70% instead of 80%</w:t>
+      </w:r>
+    </w:p>
+    <w:p>
+      <w:r>
+        <w:t xml:space="preserve">500 Miles discount or under </w:t>
+      </w:r>
+      <w:r>
+        <w:t>not applied on 500 Miles exactly</w:t>
+      </w:r>
+    </w:p>
+    <w:p>
       <w:pPr>
         <w:rPr>
           <w:b/>
@@ -661,7 +717,7 @@
         <w:rPr>
           <w:b/>
         </w:rPr>
-        <w:t>High Priority</w:t>
+        <w:t>Medium Priority</w:t>
       </w:r>
       <w:r>
         <w:rPr>
@@ -675,55 +731,27 @@
     </w:p>
     <w:p>
       <w:r>
-        <w:t xml:space="preserve">Error </w:t>
-      </w:r>
-      <w:r>
-        <w:t>004 Invalid Date</w:t>
-      </w:r>
-      <w:r>
-        <w:t xml:space="preserve"> but </w:t>
-      </w:r>
-      <w:r>
-        <w:t>Premium Calculated with an invalid date of 01/01/1950</w:t>
-      </w:r>
-    </w:p>
-    <w:p>
-      <w:r>
-        <w:t>10.00 added to Monthly Premium in the specification missing in all calculations</w:t>
-      </w:r>
-    </w:p>
-    <w:p>
-      <w:r>
-        <w:t>Class</w:t>
-      </w:r>
-      <w:r>
-        <w:t xml:space="preserve"> E u</w:t>
-      </w:r>
-      <w:r>
-        <w:t>nder 25 Premium Calculate at 70% instead of 80%</w:t>
-      </w:r>
-    </w:p>
-    <w:p>
-      <w:r>
-        <w:t xml:space="preserve">500 Miles discount or under </w:t>
-      </w:r>
-      <w:r>
-        <w:t>not applied on 500 Miles exactly</w:t>
-      </w:r>
-    </w:p>
-    <w:p>
-      <w:r>
-        <w:t xml:space="preserve">Quote Printouts and Quote Previews have Year First Registered field </w:t>
-      </w:r>
-      <w:r>
-        <w:t xml:space="preserve">filled with Registration Number, </w:t>
-      </w:r>
-      <w:r>
-        <w:t>Registration Number listed twice and the second time list contains the customer phone number.</w:t>
-      </w:r>
-      <w:r>
-        <w:t xml:space="preserve"> There is also no date of birth listed in quote printouts or previews.</w:t>
-      </w:r>
+        <w:t>Error 006 File Not Open should have occurred but error was 003 Cannot Save Quote. Wrong Error code and message</w:t>
+      </w:r>
+    </w:p>
+    <w:p>
+      <w:r>
+        <w:t>Error 008 Year Registered is not Valid should in the range 1960 to 2019 but was shown as Error 014 Wrong Error code</w:t>
+      </w:r>
+    </w:p>
+    <w:p>
+      <w:r>
+        <w:t>Quote Printouts and Quote Previews have Year First Registered field filled with Registration Number, Registration Number listed twice and the second time list contains the customer phone number. There is also no date of birth listed in quote printouts or previews.</w:t>
+      </w:r>
+    </w:p>
+    <w:p>
+      <w:pPr>
+        <w:rPr>
+          <w:sz w:val="24"/>
+          <w:szCs w:val="24"/>
+          <w:lang w:val="en-GB"/>
+        </w:rPr>
+      </w:pPr>
       <w:bookmarkStart w:id="0" w:name="_GoBack"/>
       <w:bookmarkEnd w:id="0"/>
     </w:p>
@@ -740,7 +768,14 @@
         <w:rPr>
           <w:b/>
         </w:rPr>
-        <w:t>Medium Priority</w:t>
+        <w:lastRenderedPageBreak/>
+        <w:t>Low</w:t>
+      </w:r>
+      <w:r>
+        <w:rPr>
+          <w:b/>
+        </w:rPr>
+        <w:t xml:space="preserve"> Priority</w:t>
       </w:r>
       <w:r>
         <w:rPr>
@@ -752,118 +787,147 @@
         <w:t xml:space="preserve"> </w:t>
       </w:r>
     </w:p>
-    <w:p>
-      <w:r>
-        <w:t xml:space="preserve">Error </w:t>
-      </w:r>
-      <w:r>
-        <w:t>006 File Not Open</w:t>
-      </w:r>
-      <w:r>
-        <w:t xml:space="preserve"> should have occurred but error was </w:t>
-      </w:r>
-      <w:r>
-        <w:t>003 Cannot Save Quote. Wrong Error code and message</w:t>
-      </w:r>
-    </w:p>
+    <w:p/>
     <w:p>
       <w:pPr>
         <w:rPr>
-          <w:sz w:val="24"/>
-          <w:szCs w:val="24"/>
+          <w:b/>
+          <w:sz w:val="24"/>
+          <w:szCs w:val="24"/>
+          <w:u w:val="single"/>
           <w:lang w:val="en-GB"/>
         </w:rPr>
       </w:pPr>
       <w:r>
-        <w:t xml:space="preserve">Error </w:t>
-      </w:r>
-      <w:r>
-        <w:t>008 Year Registered is not Valid should in the range 1960 to 2019</w:t>
-      </w:r>
-      <w:r>
-        <w:t xml:space="preserve"> but was shown as Error </w:t>
-      </w:r>
-      <w:r>
-        <w:t>014</w:t>
-      </w:r>
-      <w:r>
+        <w:rPr>
+          <w:b/>
+          <w:sz w:val="24"/>
+          <w:szCs w:val="24"/>
+          <w:u w:val="single"/>
+          <w:lang w:val="en-GB"/>
+        </w:rPr>
+        <w:t>Report Results against the</w:t>
+      </w:r>
+      <w:r>
+        <w:rPr>
+          <w:b/>
+          <w:sz w:val="24"/>
+          <w:szCs w:val="24"/>
+          <w:u w:val="single"/>
+          <w:lang w:val="en-GB"/>
+        </w:rPr>
+        <w:t xml:space="preserve"> App</w:t>
+      </w:r>
+      <w:r>
+        <w:rPr>
+          <w:b/>
+          <w:sz w:val="24"/>
+          <w:szCs w:val="24"/>
+          <w:u w:val="single"/>
+          <w:lang w:val="en-GB"/>
+        </w:rPr>
+        <w:t xml:space="preserve"> Specification</w:t>
+      </w:r>
+    </w:p>
+    <w:p>
+      <w:r>
+        <w:t xml:space="preserve">Many features in the application meet the specifications but some do not. </w:t>
+      </w:r>
+      <w:r>
+        <w:rPr>
+          <w:sz w:val="24"/>
+          <w:szCs w:val="24"/>
+          <w:lang w:val="en-GB"/>
+        </w:rPr>
+        <w:t>These have been listed in the Errors section along with</w:t>
+      </w:r>
+      <w:r>
+        <w:rPr>
+          <w:sz w:val="24"/>
+          <w:szCs w:val="24"/>
+          <w:lang w:val="en-GB"/>
+        </w:rPr>
+        <w:t xml:space="preserve"> some</w:t>
+      </w:r>
+      <w:r>
+        <w:rPr>
+          <w:sz w:val="24"/>
+          <w:szCs w:val="24"/>
+          <w:lang w:val="en-GB"/>
+        </w:rPr>
+        <w:t xml:space="preserve"> recommendations</w:t>
+      </w:r>
+      <w:r>
+        <w:rPr>
+          <w:sz w:val="24"/>
+          <w:szCs w:val="24"/>
+          <w:lang w:val="en-GB"/>
+        </w:rPr>
         <w:t xml:space="preserve"> </w:t>
       </w:r>
       <w:r>
-        <w:t>Wrong Error code</w:t>
-      </w:r>
-    </w:p>
-    <w:p>
-      <w:pPr>
-        <w:rPr>
-          <w:b/>
-          <w:sz w:val="24"/>
-          <w:szCs w:val="24"/>
-          <w:lang w:val="en-GB"/>
-        </w:rPr>
-      </w:pPr>
-      <w:r>
-        <w:rPr>
-          <w:b/>
-        </w:rPr>
-        <w:t>Low</w:t>
-      </w:r>
-      <w:r>
-        <w:rPr>
-          <w:b/>
-        </w:rPr>
-        <w:t xml:space="preserve"> Priority</w:t>
-      </w:r>
-      <w:r>
-        <w:rPr>
-          <w:b/>
-          <w:sz w:val="24"/>
-          <w:szCs w:val="24"/>
-          <w:lang w:val="en-GB"/>
-        </w:rPr>
-        <w:t xml:space="preserve"> </w:t>
-      </w:r>
-    </w:p>
-    <w:p/>
-    <w:p>
-      <w:pPr>
-        <w:rPr>
-          <w:b/>
-          <w:sz w:val="24"/>
-          <w:szCs w:val="24"/>
-          <w:u w:val="single"/>
-          <w:lang w:val="en-GB"/>
-        </w:rPr>
-      </w:pPr>
-      <w:r>
-        <w:rPr>
-          <w:b/>
-          <w:sz w:val="24"/>
-          <w:szCs w:val="24"/>
-          <w:u w:val="single"/>
-          <w:lang w:val="en-GB"/>
-        </w:rPr>
-        <w:t>Report Results against the</w:t>
-      </w:r>
-      <w:r>
-        <w:rPr>
-          <w:b/>
-          <w:sz w:val="24"/>
-          <w:szCs w:val="24"/>
-          <w:u w:val="single"/>
-          <w:lang w:val="en-GB"/>
-        </w:rPr>
-        <w:t xml:space="preserve"> App</w:t>
-      </w:r>
-      <w:r>
-        <w:rPr>
-          <w:b/>
-          <w:sz w:val="24"/>
-          <w:szCs w:val="24"/>
-          <w:u w:val="single"/>
-          <w:lang w:val="en-GB"/>
-        </w:rPr>
-        <w:t xml:space="preserve"> Specification</w:t>
+        <w:rPr>
+          <w:sz w:val="24"/>
+          <w:szCs w:val="24"/>
+          <w:lang w:val="en-GB"/>
+        </w:rPr>
+        <w:t xml:space="preserve">that may be used to </w:t>
+      </w:r>
+      <w:r>
+        <w:rPr>
+          <w:sz w:val="24"/>
+          <w:szCs w:val="24"/>
+          <w:lang w:val="en-GB"/>
+        </w:rPr>
+        <w:t>remove</w:t>
+      </w:r>
+      <w:r>
+        <w:rPr>
+          <w:sz w:val="24"/>
+          <w:szCs w:val="24"/>
+          <w:lang w:val="en-GB"/>
+        </w:rPr>
+        <w:t xml:space="preserve"> the errors</w:t>
+      </w:r>
+      <w:r>
+        <w:rPr>
+          <w:sz w:val="24"/>
+          <w:szCs w:val="24"/>
+          <w:lang w:val="en-GB"/>
+        </w:rPr>
+        <w:t xml:space="preserve">. After full testing </w:t>
+      </w:r>
+      <w:r>
+        <w:rPr>
+          <w:sz w:val="24"/>
+          <w:szCs w:val="24"/>
+          <w:lang w:val="en-GB"/>
+        </w:rPr>
+        <w:t>45</w:t>
+      </w:r>
+      <w:r>
+        <w:rPr>
+          <w:sz w:val="24"/>
+          <w:szCs w:val="24"/>
+          <w:lang w:val="en-GB"/>
+        </w:rPr>
+        <w:t xml:space="preserve">% passed and </w:t>
+      </w:r>
+      <w:r>
+        <w:rPr>
+          <w:sz w:val="24"/>
+          <w:szCs w:val="24"/>
+          <w:lang w:val="en-GB"/>
+        </w:rPr>
+        <w:t>55</w:t>
+      </w:r>
+      <w:r>
+        <w:rPr>
+          <w:sz w:val="24"/>
+          <w:szCs w:val="24"/>
+          <w:lang w:val="en-GB"/>
+        </w:rPr>
+        <w:t>% failed.</w:t>
       </w:r>
     </w:p>
     <w:p/>

</xml_diff>